<commit_message>
Añadida plantilla para imprimir objetos (por terminar)
</commit_message>
<xml_diff>
--- a/Documentos/Stats y objetos.docx
+++ b/Documentos/Stats y objetos.docx
@@ -89,11 +89,7 @@
       </w:pPr>
       <w:r>
         <w:rPr/>
-        <w:t xml:space="preserve">-Ataque </w:t>
-      </w:r>
-      <w:r>
-        <w:rPr/>
-        <w:t>3</w:t>
+        <w:t>-Ataque 3</w:t>
       </w:r>
     </w:p>
     <w:p>
@@ -293,11 +289,7 @@
       </w:pPr>
       <w:r>
         <w:rPr/>
-        <w:t xml:space="preserve">-Ataque </w:t>
-      </w:r>
-      <w:r>
-        <w:rPr/>
-        <w:t>4</w:t>
+        <w:t>-Ataque 4</w:t>
       </w:r>
     </w:p>
     <w:p>
@@ -1735,6 +1727,13 @@
           <w:u w:val="none"/>
         </w:rPr>
         <w:tab/>
+      </w:r>
+      <w:bookmarkStart w:id="0" w:name="__DdeLink__364_517036264"/>
+      <w:bookmarkEnd w:id="0"/>
+      <w:r>
+        <w:rPr>
+          <w:u w:val="none"/>
+        </w:rPr>
         <w:t xml:space="preserve">Los arcos voltaicos hacen daño al resto de facciones menos a ti durante el resto del </w:t>
         <w:tab/>
         <w:t>juego. Pon esta carta enfrente tuya para recordarlo.</w:t>
@@ -2000,8 +1999,8 @@
         <w:rPr/>
         <w:tab/>
       </w:r>
-      <w:bookmarkStart w:id="0" w:name="__DdeLink__256_1059769415"/>
-      <w:bookmarkEnd w:id="0"/>
+      <w:bookmarkStart w:id="1" w:name="__DdeLink__256_1059769415"/>
+      <w:bookmarkEnd w:id="1"/>
       <w:r>
         <w:rPr/>
         <w:t xml:space="preserve">Juega esta carta tras lanzar un dado de ataque para poder volver a tirar ese dado si </w:t>
@@ -2079,7 +2078,19 @@
         <w:rPr>
           <w:u w:val="single"/>
         </w:rPr>
-        <w:t>Infiltrado:</w:t>
+        <w:t>Infiltra</w:t>
+      </w:r>
+      <w:r>
+        <w:rPr>
+          <w:u w:val="single"/>
+        </w:rPr>
+        <w:t>ción</w:t>
+      </w:r>
+      <w:r>
+        <w:rPr>
+          <w:u w:val="single"/>
+        </w:rPr>
+        <w:t>:</w:t>
       </w:r>
       <w:r>
         <w:rPr/>
@@ -2166,7 +2177,7 @@
         <w:tblStyle w:val="Table1"/>
         <w:tblW w:w="6720" w:type="dxa"/>
         <w:jc w:val="left"/>
-        <w:tblInd w:w="-27" w:type="dxa"/>
+        <w:tblInd w:w="-37" w:type="dxa"/>
         <w:tblBorders>
           <w:top w:val="single" w:sz="8" w:space="0" w:color="000001"/>
           <w:left w:val="single" w:sz="8" w:space="0" w:color="000001"/>
@@ -2177,7 +2188,7 @@
         </w:tblBorders>
         <w:tblCellMar>
           <w:top w:w="100" w:type="dxa"/>
-          <w:left w:w="80" w:type="dxa"/>
+          <w:left w:w="70" w:type="dxa"/>
           <w:bottom w:w="100" w:type="dxa"/>
           <w:right w:w="100" w:type="dxa"/>
         </w:tblCellMar>
@@ -2202,7 +2213,7 @@
             </w:tcBorders>
             <w:shd w:fill="auto" w:val="clear"/>
             <w:tcMar>
-              <w:left w:w="80" w:type="dxa"/>
+              <w:left w:w="70" w:type="dxa"/>
             </w:tcMar>
           </w:tcPr>
           <w:p>
@@ -2237,7 +2248,7 @@
             </w:tcBorders>
             <w:shd w:fill="auto" w:val="clear"/>
             <w:tcMar>
-              <w:left w:w="80" w:type="dxa"/>
+              <w:left w:w="70" w:type="dxa"/>
             </w:tcMar>
           </w:tcPr>
           <w:p>
@@ -2275,7 +2286,7 @@
             </w:tcBorders>
             <w:shd w:fill="auto" w:val="clear"/>
             <w:tcMar>
-              <w:left w:w="80" w:type="dxa"/>
+              <w:left w:w="70" w:type="dxa"/>
             </w:tcMar>
           </w:tcPr>
           <w:p>
@@ -2303,7 +2314,7 @@
             </w:tcBorders>
             <w:shd w:fill="auto" w:val="clear"/>
             <w:tcMar>
-              <w:left w:w="80" w:type="dxa"/>
+              <w:left w:w="70" w:type="dxa"/>
             </w:tcMar>
           </w:tcPr>
           <w:p>
@@ -2339,7 +2350,7 @@
             </w:tcBorders>
             <w:shd w:fill="auto" w:val="clear"/>
             <w:tcMar>
-              <w:left w:w="80" w:type="dxa"/>
+              <w:left w:w="70" w:type="dxa"/>
             </w:tcMar>
           </w:tcPr>
           <w:p>
@@ -2372,7 +2383,7 @@
             </w:tcBorders>
             <w:shd w:fill="auto" w:val="clear"/>
             <w:tcMar>
-              <w:left w:w="80" w:type="dxa"/>
+              <w:left w:w="70" w:type="dxa"/>
             </w:tcMar>
           </w:tcPr>
           <w:p>
@@ -2408,7 +2419,7 @@
             </w:tcBorders>
             <w:shd w:fill="auto" w:val="clear"/>
             <w:tcMar>
-              <w:left w:w="80" w:type="dxa"/>
+              <w:left w:w="70" w:type="dxa"/>
             </w:tcMar>
           </w:tcPr>
           <w:p>
@@ -2436,7 +2447,7 @@
             </w:tcBorders>
             <w:shd w:fill="auto" w:val="clear"/>
             <w:tcMar>
-              <w:left w:w="80" w:type="dxa"/>
+              <w:left w:w="70" w:type="dxa"/>
             </w:tcMar>
           </w:tcPr>
           <w:p>
@@ -2472,7 +2483,7 @@
             </w:tcBorders>
             <w:shd w:fill="auto" w:val="clear"/>
             <w:tcMar>
-              <w:left w:w="80" w:type="dxa"/>
+              <w:left w:w="70" w:type="dxa"/>
             </w:tcMar>
           </w:tcPr>
           <w:p>
@@ -2500,7 +2511,7 @@
             </w:tcBorders>
             <w:shd w:fill="auto" w:val="clear"/>
             <w:tcMar>
-              <w:left w:w="80" w:type="dxa"/>
+              <w:left w:w="70" w:type="dxa"/>
             </w:tcMar>
           </w:tcPr>
           <w:p>
@@ -2536,7 +2547,7 @@
             </w:tcBorders>
             <w:shd w:fill="auto" w:val="clear"/>
             <w:tcMar>
-              <w:left w:w="80" w:type="dxa"/>
+              <w:left w:w="70" w:type="dxa"/>
             </w:tcMar>
           </w:tcPr>
           <w:p>
@@ -2564,7 +2575,7 @@
             </w:tcBorders>
             <w:shd w:fill="auto" w:val="clear"/>
             <w:tcMar>
-              <w:left w:w="80" w:type="dxa"/>
+              <w:left w:w="70" w:type="dxa"/>
             </w:tcMar>
           </w:tcPr>
           <w:p>
@@ -2600,7 +2611,7 @@
             </w:tcBorders>
             <w:shd w:fill="auto" w:val="clear"/>
             <w:tcMar>
-              <w:left w:w="80" w:type="dxa"/>
+              <w:left w:w="70" w:type="dxa"/>
             </w:tcMar>
           </w:tcPr>
           <w:p>
@@ -2628,7 +2639,7 @@
             </w:tcBorders>
             <w:shd w:fill="auto" w:val="clear"/>
             <w:tcMar>
-              <w:left w:w="80" w:type="dxa"/>
+              <w:left w:w="70" w:type="dxa"/>
             </w:tcMar>
           </w:tcPr>
           <w:p>
@@ -2664,7 +2675,7 @@
             </w:tcBorders>
             <w:shd w:fill="auto" w:val="clear"/>
             <w:tcMar>
-              <w:left w:w="80" w:type="dxa"/>
+              <w:left w:w="70" w:type="dxa"/>
             </w:tcMar>
           </w:tcPr>
           <w:p>
@@ -2692,7 +2703,7 @@
             </w:tcBorders>
             <w:shd w:fill="auto" w:val="clear"/>
             <w:tcMar>
-              <w:left w:w="80" w:type="dxa"/>
+              <w:left w:w="70" w:type="dxa"/>
             </w:tcMar>
           </w:tcPr>
           <w:p>
@@ -2728,7 +2739,7 @@
             </w:tcBorders>
             <w:shd w:fill="auto" w:val="clear"/>
             <w:tcMar>
-              <w:left w:w="80" w:type="dxa"/>
+              <w:left w:w="70" w:type="dxa"/>
             </w:tcMar>
           </w:tcPr>
           <w:p>
@@ -2756,7 +2767,7 @@
             </w:tcBorders>
             <w:shd w:fill="auto" w:val="clear"/>
             <w:tcMar>
-              <w:left w:w="80" w:type="dxa"/>
+              <w:left w:w="70" w:type="dxa"/>
             </w:tcMar>
           </w:tcPr>
           <w:p>
@@ -2792,7 +2803,7 @@
             </w:tcBorders>
             <w:shd w:fill="auto" w:val="clear"/>
             <w:tcMar>
-              <w:left w:w="80" w:type="dxa"/>
+              <w:left w:w="70" w:type="dxa"/>
             </w:tcMar>
           </w:tcPr>
           <w:p>
@@ -2820,7 +2831,7 @@
             </w:tcBorders>
             <w:shd w:fill="auto" w:val="clear"/>
             <w:tcMar>
-              <w:left w:w="80" w:type="dxa"/>
+              <w:left w:w="70" w:type="dxa"/>
             </w:tcMar>
           </w:tcPr>
           <w:p>
@@ -2856,7 +2867,7 @@
             </w:tcBorders>
             <w:shd w:fill="auto" w:val="clear"/>
             <w:tcMar>
-              <w:left w:w="80" w:type="dxa"/>
+              <w:left w:w="70" w:type="dxa"/>
             </w:tcMar>
           </w:tcPr>
           <w:p>
@@ -2884,7 +2895,7 @@
             </w:tcBorders>
             <w:shd w:fill="auto" w:val="clear"/>
             <w:tcMar>
-              <w:left w:w="80" w:type="dxa"/>
+              <w:left w:w="70" w:type="dxa"/>
             </w:tcMar>
           </w:tcPr>
           <w:p>
@@ -2920,7 +2931,7 @@
             </w:tcBorders>
             <w:shd w:fill="auto" w:val="clear"/>
             <w:tcMar>
-              <w:left w:w="80" w:type="dxa"/>
+              <w:left w:w="70" w:type="dxa"/>
             </w:tcMar>
           </w:tcPr>
           <w:p>
@@ -2948,7 +2959,7 @@
             </w:tcBorders>
             <w:shd w:fill="auto" w:val="clear"/>
             <w:tcMar>
-              <w:left w:w="80" w:type="dxa"/>
+              <w:left w:w="70" w:type="dxa"/>
             </w:tcMar>
           </w:tcPr>
           <w:p>
@@ -2984,7 +2995,7 @@
             </w:tcBorders>
             <w:shd w:fill="auto" w:val="clear"/>
             <w:tcMar>
-              <w:left w:w="80" w:type="dxa"/>
+              <w:left w:w="70" w:type="dxa"/>
             </w:tcMar>
           </w:tcPr>
           <w:p>
@@ -3012,7 +3023,7 @@
             </w:tcBorders>
             <w:shd w:fill="auto" w:val="clear"/>
             <w:tcMar>
-              <w:left w:w="80" w:type="dxa"/>
+              <w:left w:w="70" w:type="dxa"/>
             </w:tcMar>
           </w:tcPr>
           <w:p>
@@ -3048,7 +3059,7 @@
             </w:tcBorders>
             <w:shd w:fill="auto" w:val="clear"/>
             <w:tcMar>
-              <w:left w:w="80" w:type="dxa"/>
+              <w:left w:w="70" w:type="dxa"/>
             </w:tcMar>
           </w:tcPr>
           <w:p>
@@ -3076,7 +3087,7 @@
             </w:tcBorders>
             <w:shd w:fill="auto" w:val="clear"/>
             <w:tcMar>
-              <w:left w:w="80" w:type="dxa"/>
+              <w:left w:w="70" w:type="dxa"/>
             </w:tcMar>
           </w:tcPr>
           <w:p>
@@ -3112,7 +3123,7 @@
             </w:tcBorders>
             <w:shd w:fill="auto" w:val="clear"/>
             <w:tcMar>
-              <w:left w:w="80" w:type="dxa"/>
+              <w:left w:w="70" w:type="dxa"/>
             </w:tcMar>
           </w:tcPr>
           <w:p>
@@ -3139,7 +3150,7 @@
             </w:tcBorders>
             <w:shd w:fill="auto" w:val="clear"/>
             <w:tcMar>
-              <w:left w:w="80" w:type="dxa"/>
+              <w:left w:w="70" w:type="dxa"/>
             </w:tcMar>
           </w:tcPr>
           <w:p>
@@ -3174,7 +3185,7 @@
             </w:tcBorders>
             <w:shd w:fill="auto" w:val="clear"/>
             <w:tcMar>
-              <w:left w:w="80" w:type="dxa"/>
+              <w:left w:w="70" w:type="dxa"/>
             </w:tcMar>
           </w:tcPr>
           <w:p>
@@ -3185,7 +3196,11 @@
             </w:pPr>
             <w:r>
               <w:rPr/>
-              <w:t>Infiltrado</w:t>
+              <w:t>Infiltra</w:t>
+            </w:r>
+            <w:r>
+              <w:rPr/>
+              <w:t>ción</w:t>
             </w:r>
           </w:p>
         </w:tc>
@@ -3202,7 +3217,7 @@
             </w:tcBorders>
             <w:shd w:fill="auto" w:val="clear"/>
             <w:tcMar>
-              <w:left w:w="80" w:type="dxa"/>
+              <w:left w:w="70" w:type="dxa"/>
             </w:tcMar>
           </w:tcPr>
           <w:p>
@@ -3238,7 +3253,7 @@
             </w:tcBorders>
             <w:shd w:fill="auto" w:val="clear"/>
             <w:tcMar>
-              <w:left w:w="80" w:type="dxa"/>
+              <w:left w:w="70" w:type="dxa"/>
             </w:tcMar>
           </w:tcPr>
           <w:p>
@@ -3266,7 +3281,7 @@
             </w:tcBorders>
             <w:shd w:fill="auto" w:val="clear"/>
             <w:tcMar>
-              <w:left w:w="80" w:type="dxa"/>
+              <w:left w:w="70" w:type="dxa"/>
             </w:tcMar>
           </w:tcPr>
           <w:p>
@@ -3282,7 +3297,7 @@
             </w:pPr>
             <w:r>
               <w:rPr/>
-              <w:t>3</w:t>
+              <w:t>2</w:t>
             </w:r>
           </w:p>
         </w:tc>
@@ -3302,7 +3317,7 @@
             </w:tcBorders>
             <w:shd w:fill="auto" w:val="clear"/>
             <w:tcMar>
-              <w:left w:w="80" w:type="dxa"/>
+              <w:left w:w="70" w:type="dxa"/>
             </w:tcMar>
           </w:tcPr>
           <w:p>
@@ -3334,7 +3349,7 @@
             </w:tcBorders>
             <w:shd w:fill="auto" w:val="clear"/>
             <w:tcMar>
-              <w:left w:w="80" w:type="dxa"/>
+              <w:left w:w="70" w:type="dxa"/>
             </w:tcMar>
           </w:tcPr>
           <w:p>
@@ -3350,7 +3365,11 @@
             </w:pPr>
             <w:r>
               <w:rPr/>
-              <w:t>Total: 36</w:t>
+              <w:t>Total: 3</w:t>
+            </w:r>
+            <w:r>
+              <w:rPr/>
+              <w:t>5</w:t>
             </w:r>
           </w:p>
         </w:tc>
@@ -3426,14 +3445,17 @@
   </w:style>
   <w:style w:type="paragraph" w:styleId="Ttulo1">
     <w:name w:val="Heading 1"/>
+    <w:basedOn w:val="Ttulo"/>
     <w:next w:val="Normal"/>
     <w:qFormat/>
     <w:pPr>
       <w:keepNext/>
       <w:keepLines/>
       <w:widowControl w:val="false"/>
+      <w:bidi w:val="0"/>
       <w:spacing w:lineRule="auto" w:line="240" w:before="400" w:after="120"/>
       <w:contextualSpacing/>
+      <w:jc w:val="left"/>
     </w:pPr>
     <w:rPr>
       <w:rFonts w:ascii="Arial" w:hAnsi="Arial" w:eastAsia="Arial" w:cs="Arial"/>
@@ -3445,14 +3467,17 @@
   </w:style>
   <w:style w:type="paragraph" w:styleId="Ttulo2">
     <w:name w:val="Heading 2"/>
+    <w:basedOn w:val="Ttulo"/>
     <w:next w:val="Normal"/>
     <w:qFormat/>
     <w:pPr>
       <w:keepNext/>
       <w:keepLines/>
       <w:widowControl w:val="false"/>
+      <w:bidi w:val="0"/>
       <w:spacing w:lineRule="auto" w:line="240" w:before="360" w:after="120"/>
       <w:contextualSpacing/>
+      <w:jc w:val="left"/>
     </w:pPr>
     <w:rPr>
       <w:rFonts w:ascii="Arial" w:hAnsi="Arial" w:eastAsia="Arial" w:cs="Arial"/>
@@ -3465,14 +3490,17 @@
   </w:style>
   <w:style w:type="paragraph" w:styleId="Ttulo3">
     <w:name w:val="Heading 3"/>
+    <w:basedOn w:val="Ttulo"/>
     <w:next w:val="Normal"/>
     <w:qFormat/>
     <w:pPr>
       <w:keepNext/>
       <w:keepLines/>
       <w:widowControl w:val="false"/>
+      <w:bidi w:val="0"/>
       <w:spacing w:lineRule="auto" w:line="240" w:before="320" w:after="80"/>
       <w:contextualSpacing/>
+      <w:jc w:val="left"/>
     </w:pPr>
     <w:rPr>
       <w:rFonts w:ascii="Arial" w:hAnsi="Arial" w:eastAsia="Arial" w:cs="Arial"/>
@@ -3485,14 +3513,17 @@
   </w:style>
   <w:style w:type="paragraph" w:styleId="Ttulo4">
     <w:name w:val="Heading 4"/>
+    <w:basedOn w:val="Ttulo"/>
     <w:next w:val="Normal"/>
     <w:qFormat/>
     <w:pPr>
       <w:keepNext/>
       <w:keepLines/>
       <w:widowControl w:val="false"/>
+      <w:bidi w:val="0"/>
       <w:spacing w:lineRule="auto" w:line="240" w:before="280" w:after="80"/>
       <w:contextualSpacing/>
+      <w:jc w:val="left"/>
     </w:pPr>
     <w:rPr>
       <w:rFonts w:ascii="Arial" w:hAnsi="Arial" w:eastAsia="Arial" w:cs="Arial"/>
@@ -3504,14 +3535,17 @@
   </w:style>
   <w:style w:type="paragraph" w:styleId="Ttulo5">
     <w:name w:val="Heading 5"/>
+    <w:basedOn w:val="Ttulo"/>
     <w:next w:val="Normal"/>
     <w:qFormat/>
     <w:pPr>
       <w:keepNext/>
       <w:keepLines/>
       <w:widowControl w:val="false"/>
+      <w:bidi w:val="0"/>
       <w:spacing w:lineRule="auto" w:line="240" w:before="240" w:after="80"/>
       <w:contextualSpacing/>
+      <w:jc w:val="left"/>
     </w:pPr>
     <w:rPr>
       <w:rFonts w:ascii="Arial" w:hAnsi="Arial" w:eastAsia="Arial" w:cs="Arial"/>
@@ -3523,14 +3557,17 @@
   </w:style>
   <w:style w:type="paragraph" w:styleId="Ttulo6">
     <w:name w:val="Heading 6"/>
+    <w:basedOn w:val="Ttulo"/>
     <w:next w:val="Normal"/>
     <w:qFormat/>
     <w:pPr>
       <w:keepNext/>
       <w:keepLines/>
       <w:widowControl w:val="false"/>
+      <w:bidi w:val="0"/>
       <w:spacing w:lineRule="auto" w:line="240" w:before="240" w:after="80"/>
       <w:contextualSpacing/>
+      <w:jc w:val="left"/>
     </w:pPr>
     <w:rPr>
       <w:rFonts w:ascii="Arial" w:hAnsi="Arial" w:eastAsia="Arial" w:cs="Arial"/>

</xml_diff>

<commit_message>
Maquetas de cartas de objetos listas- Prototipo listo para imprimir
</commit_message>
<xml_diff>
--- a/Documentos/Stats y objetos.docx
+++ b/Documentos/Stats y objetos.docx
@@ -1662,11 +1662,13 @@
         <w:rPr>
           <w:u w:val="single"/>
         </w:rPr>
-        <w:t>Elixir de Piero:</w:t>
-      </w:r>
-      <w:r>
-        <w:rPr/>
-        <w:t xml:space="preserve"> </w:t>
+        <w:t>Remedio de maná</w:t>
+      </w:r>
+      <w:r>
+        <w:rPr>
+          <w:u w:val="single"/>
+        </w:rPr>
+        <w:t xml:space="preserve"> de Piero: </w:t>
       </w:r>
     </w:p>
     <w:p>
@@ -1773,13 +1775,15 @@
     <w:p>
       <w:pPr>
         <w:pStyle w:val="Normal"/>
-        <w:spacing w:before="0" w:after="0"/>
-        <w:rPr/>
-      </w:pPr>
-      <w:r>
-        <w:rPr/>
-        <w:tab/>
-        <w:t>Desactiva el arco voltaico de tu elección.</w:t>
+        <w:rPr/>
+      </w:pPr>
+      <w:r>
+        <w:rPr/>
+        <w:tab/>
+      </w:r>
+      <w:r>
+        <w:rPr/>
+        <w:t>Quita del tablero la carta de arco voltaico de tu elección.</w:t>
       </w:r>
     </w:p>
     <w:p>
@@ -2078,62 +2082,62 @@
         <w:rPr>
           <w:u w:val="single"/>
         </w:rPr>
-        <w:t>Infiltra</w:t>
+        <w:t>Infiltración:</w:t>
+      </w:r>
+      <w:r>
+        <w:rPr/>
+        <w:t xml:space="preserve"> </w:t>
+      </w:r>
+    </w:p>
+    <w:p>
+      <w:pPr>
+        <w:pStyle w:val="Normal"/>
+        <w:spacing w:before="0" w:after="0"/>
+        <w:rPr/>
+      </w:pPr>
+      <w:r>
+        <w:rPr/>
+        <w:tab/>
+        <w:t>El jugador de tu elección te muestra sus cartas de objeto.</w:t>
+      </w:r>
+    </w:p>
+    <w:p>
+      <w:pPr>
+        <w:pStyle w:val="Normal"/>
+        <w:spacing w:before="0" w:after="0"/>
+        <w:rPr/>
+      </w:pPr>
+      <w:r>
+        <w:rPr/>
+      </w:r>
+    </w:p>
+    <w:p>
+      <w:pPr>
+        <w:pStyle w:val="Normal"/>
+        <w:spacing w:before="0" w:after="0"/>
+        <w:rPr/>
+      </w:pPr>
+      <w:r>
+        <w:rPr/>
+        <w:t>-</w:t>
       </w:r>
       <w:r>
         <w:rPr>
           <w:u w:val="single"/>
         </w:rPr>
-        <w:t>ción</w:t>
+        <w:t xml:space="preserve">Mirilla </w:t>
       </w:r>
       <w:r>
         <w:rPr>
           <w:u w:val="single"/>
         </w:rPr>
+        <w:t>de Piero</w:t>
+      </w:r>
+      <w:r>
+        <w:rPr>
+          <w:u w:val="single"/>
+        </w:rPr>
         <w:t>:</w:t>
-      </w:r>
-      <w:r>
-        <w:rPr/>
-        <w:t xml:space="preserve"> </w:t>
-      </w:r>
-    </w:p>
-    <w:p>
-      <w:pPr>
-        <w:pStyle w:val="Normal"/>
-        <w:spacing w:before="0" w:after="0"/>
-        <w:rPr/>
-      </w:pPr>
-      <w:r>
-        <w:rPr/>
-        <w:tab/>
-        <w:t>El jugador de tu elección te muestra sus cartas de objeto.</w:t>
-      </w:r>
-    </w:p>
-    <w:p>
-      <w:pPr>
-        <w:pStyle w:val="Normal"/>
-        <w:spacing w:before="0" w:after="0"/>
-        <w:rPr/>
-      </w:pPr>
-      <w:r>
-        <w:rPr/>
-      </w:r>
-    </w:p>
-    <w:p>
-      <w:pPr>
-        <w:pStyle w:val="Normal"/>
-        <w:spacing w:before="0" w:after="0"/>
-        <w:rPr/>
-      </w:pPr>
-      <w:r>
-        <w:rPr/>
-        <w:t>-</w:t>
-      </w:r>
-      <w:r>
-        <w:rPr>
-          <w:u w:val="single"/>
-        </w:rPr>
-        <w:t>Mirillas Mejoradas:</w:t>
       </w:r>
       <w:r>
         <w:rPr/>
@@ -2177,7 +2181,7 @@
         <w:tblStyle w:val="Table1"/>
         <w:tblW w:w="6720" w:type="dxa"/>
         <w:jc w:val="left"/>
-        <w:tblInd w:w="-37" w:type="dxa"/>
+        <w:tblInd w:w="-46" w:type="dxa"/>
         <w:tblBorders>
           <w:top w:val="single" w:sz="8" w:space="0" w:color="000001"/>
           <w:left w:val="single" w:sz="8" w:space="0" w:color="000001"/>
@@ -2188,7 +2192,7 @@
         </w:tblBorders>
         <w:tblCellMar>
           <w:top w:w="100" w:type="dxa"/>
-          <w:left w:w="70" w:type="dxa"/>
+          <w:left w:w="60" w:type="dxa"/>
           <w:bottom w:w="100" w:type="dxa"/>
           <w:right w:w="100" w:type="dxa"/>
         </w:tblCellMar>
@@ -2213,7 +2217,7 @@
             </w:tcBorders>
             <w:shd w:fill="auto" w:val="clear"/>
             <w:tcMar>
-              <w:left w:w="70" w:type="dxa"/>
+              <w:left w:w="60" w:type="dxa"/>
             </w:tcMar>
           </w:tcPr>
           <w:p>
@@ -2248,7 +2252,7 @@
             </w:tcBorders>
             <w:shd w:fill="auto" w:val="clear"/>
             <w:tcMar>
-              <w:left w:w="70" w:type="dxa"/>
+              <w:left w:w="60" w:type="dxa"/>
             </w:tcMar>
           </w:tcPr>
           <w:p>
@@ -2286,7 +2290,7 @@
             </w:tcBorders>
             <w:shd w:fill="auto" w:val="clear"/>
             <w:tcMar>
-              <w:left w:w="70" w:type="dxa"/>
+              <w:left w:w="60" w:type="dxa"/>
             </w:tcMar>
           </w:tcPr>
           <w:p>
@@ -2314,7 +2318,7 @@
             </w:tcBorders>
             <w:shd w:fill="auto" w:val="clear"/>
             <w:tcMar>
-              <w:left w:w="70" w:type="dxa"/>
+              <w:left w:w="60" w:type="dxa"/>
             </w:tcMar>
           </w:tcPr>
           <w:p>
@@ -2350,7 +2354,7 @@
             </w:tcBorders>
             <w:shd w:fill="auto" w:val="clear"/>
             <w:tcMar>
-              <w:left w:w="70" w:type="dxa"/>
+              <w:left w:w="60" w:type="dxa"/>
             </w:tcMar>
           </w:tcPr>
           <w:p>
@@ -2383,7 +2387,7 @@
             </w:tcBorders>
             <w:shd w:fill="auto" w:val="clear"/>
             <w:tcMar>
-              <w:left w:w="70" w:type="dxa"/>
+              <w:left w:w="60" w:type="dxa"/>
             </w:tcMar>
           </w:tcPr>
           <w:p>
@@ -2419,7 +2423,7 @@
             </w:tcBorders>
             <w:shd w:fill="auto" w:val="clear"/>
             <w:tcMar>
-              <w:left w:w="70" w:type="dxa"/>
+              <w:left w:w="60" w:type="dxa"/>
             </w:tcMar>
           </w:tcPr>
           <w:p>
@@ -2447,7 +2451,7 @@
             </w:tcBorders>
             <w:shd w:fill="auto" w:val="clear"/>
             <w:tcMar>
-              <w:left w:w="70" w:type="dxa"/>
+              <w:left w:w="60" w:type="dxa"/>
             </w:tcMar>
           </w:tcPr>
           <w:p>
@@ -2483,7 +2487,7 @@
             </w:tcBorders>
             <w:shd w:fill="auto" w:val="clear"/>
             <w:tcMar>
-              <w:left w:w="70" w:type="dxa"/>
+              <w:left w:w="60" w:type="dxa"/>
             </w:tcMar>
           </w:tcPr>
           <w:p>
@@ -2511,7 +2515,7 @@
             </w:tcBorders>
             <w:shd w:fill="auto" w:val="clear"/>
             <w:tcMar>
-              <w:left w:w="70" w:type="dxa"/>
+              <w:left w:w="60" w:type="dxa"/>
             </w:tcMar>
           </w:tcPr>
           <w:p>
@@ -2547,7 +2551,7 @@
             </w:tcBorders>
             <w:shd w:fill="auto" w:val="clear"/>
             <w:tcMar>
-              <w:left w:w="70" w:type="dxa"/>
+              <w:left w:w="60" w:type="dxa"/>
             </w:tcMar>
           </w:tcPr>
           <w:p>
@@ -2575,7 +2579,7 @@
             </w:tcBorders>
             <w:shd w:fill="auto" w:val="clear"/>
             <w:tcMar>
-              <w:left w:w="70" w:type="dxa"/>
+              <w:left w:w="60" w:type="dxa"/>
             </w:tcMar>
           </w:tcPr>
           <w:p>
@@ -2611,7 +2615,7 @@
             </w:tcBorders>
             <w:shd w:fill="auto" w:val="clear"/>
             <w:tcMar>
-              <w:left w:w="70" w:type="dxa"/>
+              <w:left w:w="60" w:type="dxa"/>
             </w:tcMar>
           </w:tcPr>
           <w:p>
@@ -2622,7 +2626,11 @@
             </w:pPr>
             <w:r>
               <w:rPr/>
-              <w:t>Elixir de Piero</w:t>
+              <w:t>Remedio de maná</w:t>
+            </w:r>
+            <w:r>
+              <w:rPr/>
+              <w:t xml:space="preserve"> de Piero</w:t>
             </w:r>
           </w:p>
         </w:tc>
@@ -2639,7 +2647,7 @@
             </w:tcBorders>
             <w:shd w:fill="auto" w:val="clear"/>
             <w:tcMar>
-              <w:left w:w="70" w:type="dxa"/>
+              <w:left w:w="60" w:type="dxa"/>
             </w:tcMar>
           </w:tcPr>
           <w:p>
@@ -2675,7 +2683,7 @@
             </w:tcBorders>
             <w:shd w:fill="auto" w:val="clear"/>
             <w:tcMar>
-              <w:left w:w="70" w:type="dxa"/>
+              <w:left w:w="60" w:type="dxa"/>
             </w:tcMar>
           </w:tcPr>
           <w:p>
@@ -2703,7 +2711,7 @@
             </w:tcBorders>
             <w:shd w:fill="auto" w:val="clear"/>
             <w:tcMar>
-              <w:left w:w="70" w:type="dxa"/>
+              <w:left w:w="60" w:type="dxa"/>
             </w:tcMar>
           </w:tcPr>
           <w:p>
@@ -2739,7 +2747,7 @@
             </w:tcBorders>
             <w:shd w:fill="auto" w:val="clear"/>
             <w:tcMar>
-              <w:left w:w="70" w:type="dxa"/>
+              <w:left w:w="60" w:type="dxa"/>
             </w:tcMar>
           </w:tcPr>
           <w:p>
@@ -2767,7 +2775,7 @@
             </w:tcBorders>
             <w:shd w:fill="auto" w:val="clear"/>
             <w:tcMar>
-              <w:left w:w="70" w:type="dxa"/>
+              <w:left w:w="60" w:type="dxa"/>
             </w:tcMar>
           </w:tcPr>
           <w:p>
@@ -2803,7 +2811,7 @@
             </w:tcBorders>
             <w:shd w:fill="auto" w:val="clear"/>
             <w:tcMar>
-              <w:left w:w="70" w:type="dxa"/>
+              <w:left w:w="60" w:type="dxa"/>
             </w:tcMar>
           </w:tcPr>
           <w:p>
@@ -2831,7 +2839,7 @@
             </w:tcBorders>
             <w:shd w:fill="auto" w:val="clear"/>
             <w:tcMar>
-              <w:left w:w="70" w:type="dxa"/>
+              <w:left w:w="60" w:type="dxa"/>
             </w:tcMar>
           </w:tcPr>
           <w:p>
@@ -2867,7 +2875,7 @@
             </w:tcBorders>
             <w:shd w:fill="auto" w:val="clear"/>
             <w:tcMar>
-              <w:left w:w="70" w:type="dxa"/>
+              <w:left w:w="60" w:type="dxa"/>
             </w:tcMar>
           </w:tcPr>
           <w:p>
@@ -2895,7 +2903,7 @@
             </w:tcBorders>
             <w:shd w:fill="auto" w:val="clear"/>
             <w:tcMar>
-              <w:left w:w="70" w:type="dxa"/>
+              <w:left w:w="60" w:type="dxa"/>
             </w:tcMar>
           </w:tcPr>
           <w:p>
@@ -2931,7 +2939,7 @@
             </w:tcBorders>
             <w:shd w:fill="auto" w:val="clear"/>
             <w:tcMar>
-              <w:left w:w="70" w:type="dxa"/>
+              <w:left w:w="60" w:type="dxa"/>
             </w:tcMar>
           </w:tcPr>
           <w:p>
@@ -2959,7 +2967,7 @@
             </w:tcBorders>
             <w:shd w:fill="auto" w:val="clear"/>
             <w:tcMar>
-              <w:left w:w="70" w:type="dxa"/>
+              <w:left w:w="60" w:type="dxa"/>
             </w:tcMar>
           </w:tcPr>
           <w:p>
@@ -2995,7 +3003,7 @@
             </w:tcBorders>
             <w:shd w:fill="auto" w:val="clear"/>
             <w:tcMar>
-              <w:left w:w="70" w:type="dxa"/>
+              <w:left w:w="60" w:type="dxa"/>
             </w:tcMar>
           </w:tcPr>
           <w:p>
@@ -3023,7 +3031,7 @@
             </w:tcBorders>
             <w:shd w:fill="auto" w:val="clear"/>
             <w:tcMar>
-              <w:left w:w="70" w:type="dxa"/>
+              <w:left w:w="60" w:type="dxa"/>
             </w:tcMar>
           </w:tcPr>
           <w:p>
@@ -3059,7 +3067,7 @@
             </w:tcBorders>
             <w:shd w:fill="auto" w:val="clear"/>
             <w:tcMar>
-              <w:left w:w="70" w:type="dxa"/>
+              <w:left w:w="60" w:type="dxa"/>
             </w:tcMar>
           </w:tcPr>
           <w:p>
@@ -3087,7 +3095,7 @@
             </w:tcBorders>
             <w:shd w:fill="auto" w:val="clear"/>
             <w:tcMar>
-              <w:left w:w="70" w:type="dxa"/>
+              <w:left w:w="60" w:type="dxa"/>
             </w:tcMar>
           </w:tcPr>
           <w:p>
@@ -3123,7 +3131,7 @@
             </w:tcBorders>
             <w:shd w:fill="auto" w:val="clear"/>
             <w:tcMar>
-              <w:left w:w="70" w:type="dxa"/>
+              <w:left w:w="60" w:type="dxa"/>
             </w:tcMar>
           </w:tcPr>
           <w:p>
@@ -3150,7 +3158,7 @@
             </w:tcBorders>
             <w:shd w:fill="auto" w:val="clear"/>
             <w:tcMar>
-              <w:left w:w="70" w:type="dxa"/>
+              <w:left w:w="60" w:type="dxa"/>
             </w:tcMar>
           </w:tcPr>
           <w:p>
@@ -3185,7 +3193,7 @@
             </w:tcBorders>
             <w:shd w:fill="auto" w:val="clear"/>
             <w:tcMar>
-              <w:left w:w="70" w:type="dxa"/>
+              <w:left w:w="60" w:type="dxa"/>
             </w:tcMar>
           </w:tcPr>
           <w:p>
@@ -3196,11 +3204,7 @@
             </w:pPr>
             <w:r>
               <w:rPr/>
-              <w:t>Infiltra</w:t>
-            </w:r>
-            <w:r>
-              <w:rPr/>
-              <w:t>ción</w:t>
+              <w:t>Infiltración</w:t>
             </w:r>
           </w:p>
         </w:tc>
@@ -3217,7 +3221,7 @@
             </w:tcBorders>
             <w:shd w:fill="auto" w:val="clear"/>
             <w:tcMar>
-              <w:left w:w="70" w:type="dxa"/>
+              <w:left w:w="60" w:type="dxa"/>
             </w:tcMar>
           </w:tcPr>
           <w:p>
@@ -3253,7 +3257,7 @@
             </w:tcBorders>
             <w:shd w:fill="auto" w:val="clear"/>
             <w:tcMar>
-              <w:left w:w="70" w:type="dxa"/>
+              <w:left w:w="60" w:type="dxa"/>
             </w:tcMar>
           </w:tcPr>
           <w:p>
@@ -3264,7 +3268,11 @@
             </w:pPr>
             <w:r>
               <w:rPr/>
-              <w:t>Mirillas Mejoradas</w:t>
+              <w:t xml:space="preserve">Mirilla </w:t>
+            </w:r>
+            <w:r>
+              <w:rPr/>
+              <w:t>de Piero</w:t>
             </w:r>
           </w:p>
         </w:tc>
@@ -3281,7 +3289,7 @@
             </w:tcBorders>
             <w:shd w:fill="auto" w:val="clear"/>
             <w:tcMar>
-              <w:left w:w="70" w:type="dxa"/>
+              <w:left w:w="60" w:type="dxa"/>
             </w:tcMar>
           </w:tcPr>
           <w:p>
@@ -3317,7 +3325,7 @@
             </w:tcBorders>
             <w:shd w:fill="auto" w:val="clear"/>
             <w:tcMar>
-              <w:left w:w="70" w:type="dxa"/>
+              <w:left w:w="60" w:type="dxa"/>
             </w:tcMar>
           </w:tcPr>
           <w:p>
@@ -3349,7 +3357,7 @@
             </w:tcBorders>
             <w:shd w:fill="auto" w:val="clear"/>
             <w:tcMar>
-              <w:left w:w="70" w:type="dxa"/>
+              <w:left w:w="60" w:type="dxa"/>
             </w:tcMar>
           </w:tcPr>
           <w:p>
@@ -3365,11 +3373,7 @@
             </w:pPr>
             <w:r>
               <w:rPr/>
-              <w:t>Total: 3</w:t>
-            </w:r>
-            <w:r>
-              <w:rPr/>
-              <w:t>5</w:t>
+              <w:t>Total: 35</w:t>
             </w:r>
           </w:p>
         </w:tc>

</xml_diff>

<commit_message>
Texto de algunos objetos actualizado
Actualizados textos de:
-Granada de humo
-Mirilla de piero
-llave del alcantarillado
-Barco del contrabandista
-Veneno de tyvia
-Refuerzos oportunos
-Munición extra
</commit_message>
<xml_diff>
--- a/Documentos/Stats y objetos.docx
+++ b/Documentos/Stats y objetos.docx
@@ -926,7 +926,15 @@
       <w:r>
         <w:rPr/>
         <w:tab/>
-        <w:t>Juega esta carta solo cuando alguien te ataque.</w:t>
+        <w:t xml:space="preserve">Juega esta carta solo cuando alguien te ataque, </w:t>
+      </w:r>
+      <w:r>
+        <w:rPr/>
+        <w:t>antes de tirar los dados</w:t>
+      </w:r>
+      <w:r>
+        <w:rPr/>
+        <w:t>.</w:t>
       </w:r>
     </w:p>
     <w:p>
@@ -939,7 +947,7 @@
       <w:r>
         <w:rPr/>
         <w:tab/>
-        <w:t>Huye del combate.</w:t>
+        <w:t xml:space="preserve">Huye del combate. </w:t>
       </w:r>
     </w:p>
     <w:p>
@@ -1526,7 +1534,39 @@
       <w:r>
         <w:rPr/>
         <w:tab/>
-        <w:t xml:space="preserve"> Juega esta carta tras lanzar un dado de ataque para sumarle 2 a ese dado. </w:t>
+        <w:t xml:space="preserve"> Juega esta carta </w:t>
+      </w:r>
+      <w:r>
+        <w:rPr/>
+        <w:t xml:space="preserve">solo inmediatamente </w:t>
+      </w:r>
+      <w:r>
+        <w:rPr/>
+        <w:t>tras lanzar un dado de ataque.</w:t>
+      </w:r>
+    </w:p>
+    <w:p>
+      <w:pPr>
+        <w:pStyle w:val="Normal"/>
+        <w:spacing w:before="0" w:after="0"/>
+        <w:rPr/>
+      </w:pPr>
+      <w:r>
+        <w:rPr/>
+        <w:tab/>
+        <w:t>Súmale</w:t>
+      </w:r>
+      <w:r>
+        <w:rPr/>
+        <w:t xml:space="preserve"> 2 a</w:t>
+      </w:r>
+      <w:r>
+        <w:rPr/>
+        <w:t>l valor de ese</w:t>
+      </w:r>
+      <w:r>
+        <w:rPr/>
+        <w:t xml:space="preserve"> dado. </w:t>
       </w:r>
     </w:p>
     <w:p>
@@ -1579,20 +1619,68 @@
       <w:r>
         <w:rPr/>
         <w:tab/>
-        <w:t xml:space="preserve">Juega esta carta para poder desplazarte por los </w:t>
+      </w:r>
+      <w:r>
+        <w:rPr/>
+        <w:t>Puedes</w:t>
+      </w:r>
+      <w:r>
+        <w:rPr/>
+        <w:t xml:space="preserve"> desplazarte por los </w:t>
       </w:r>
       <w:r>
         <w:rPr>
           <w:b/>
           <w:bCs/>
         </w:rPr>
-        <w:t>muelles (casillas azul oscuro)</w:t>
+        <w:t xml:space="preserve">muelles (casillas azul oscuro) </w:t>
+      </w:r>
+      <w:r>
+        <w:rPr/>
+        <w:t>durante este turno.</w:t>
+      </w:r>
+    </w:p>
+    <w:p>
+      <w:pPr>
+        <w:pStyle w:val="Normal"/>
+        <w:spacing w:before="0" w:after="0"/>
+        <w:rPr/>
+      </w:pPr>
+      <w:r>
+        <w:rPr/>
+      </w:r>
+    </w:p>
+    <w:p>
+      <w:pPr>
+        <w:pStyle w:val="Normal"/>
+        <w:spacing w:before="0" w:after="0"/>
+        <w:rPr/>
+      </w:pPr>
+      <w:r>
+        <w:rPr/>
+        <w:t>-</w:t>
+      </w:r>
+      <w:r>
+        <w:rPr>
+          <w:u w:val="single"/>
+        </w:rPr>
+        <w:t>Saquear:</w:t>
       </w:r>
       <w:r>
         <w:rPr/>
         <w:t xml:space="preserve"> </w:t>
-        <w:tab/>
-        <w:t>durante este turno.</w:t>
+      </w:r>
+    </w:p>
+    <w:p>
+      <w:pPr>
+        <w:pStyle w:val="Normal"/>
+        <w:spacing w:before="0" w:after="0"/>
+        <w:rPr/>
+      </w:pPr>
+      <w:r>
+        <w:rPr/>
+        <w:tab/>
+        <w:t>Roba una carta de objeto al azar al jugador de tu elección.</w:t>
       </w:r>
     </w:p>
     <w:p>
@@ -1619,56 +1707,7 @@
         <w:rPr>
           <w:u w:val="single"/>
         </w:rPr>
-        <w:t>Saquear:</w:t>
-      </w:r>
-      <w:r>
-        <w:rPr/>
-        <w:t xml:space="preserve"> </w:t>
-      </w:r>
-    </w:p>
-    <w:p>
-      <w:pPr>
-        <w:pStyle w:val="Normal"/>
-        <w:spacing w:before="0" w:after="0"/>
-        <w:rPr/>
-      </w:pPr>
-      <w:r>
-        <w:rPr/>
-        <w:tab/>
-        <w:t>Roba una carta de objeto al azar al jugador de tu elección.</w:t>
-      </w:r>
-    </w:p>
-    <w:p>
-      <w:pPr>
-        <w:pStyle w:val="Normal"/>
-        <w:spacing w:before="0" w:after="0"/>
-        <w:rPr/>
-      </w:pPr>
-      <w:r>
-        <w:rPr/>
-      </w:r>
-    </w:p>
-    <w:p>
-      <w:pPr>
-        <w:pStyle w:val="Normal"/>
-        <w:spacing w:before="0" w:after="0"/>
-        <w:rPr/>
-      </w:pPr>
-      <w:r>
-        <w:rPr/>
-        <w:t>-</w:t>
-      </w:r>
-      <w:r>
-        <w:rPr>
-          <w:u w:val="single"/>
-        </w:rPr>
-        <w:t>Remedio de maná</w:t>
-      </w:r>
-      <w:r>
-        <w:rPr>
-          <w:u w:val="single"/>
-        </w:rPr>
-        <w:t xml:space="preserve"> de Piero: </w:t>
+        <w:t xml:space="preserve">Remedio de maná de Piero: </w:t>
       </w:r>
     </w:p>
     <w:p>
@@ -1780,9 +1819,6 @@
       <w:r>
         <w:rPr/>
         <w:tab/>
-      </w:r>
-      <w:r>
-        <w:rPr/>
         <w:t>Quita del tablero la carta de arco voltaico de tu elección.</w:t>
       </w:r>
     </w:p>
@@ -1946,7 +1982,14 @@
       <w:r>
         <w:rPr/>
         <w:tab/>
-        <w:t xml:space="preserve">Juega esta carta para poder desplazarte por las </w:t>
+      </w:r>
+      <w:r>
+        <w:rPr/>
+        <w:t>Puedes</w:t>
+      </w:r>
+      <w:r>
+        <w:rPr/>
+        <w:t xml:space="preserve"> desplazarte por las </w:t>
       </w:r>
       <w:r>
         <w:rPr>
@@ -1958,8 +2001,14 @@
       <w:r>
         <w:rPr/>
         <w:t xml:space="preserve"> </w:t>
-        <w:tab/>
-        <w:t>durante este turno.</w:t>
+      </w:r>
+      <w:r>
+        <w:rPr/>
+        <w:t>d</w:t>
+      </w:r>
+      <w:r>
+        <w:rPr/>
+        <w:t>urante este turno.</w:t>
       </w:r>
     </w:p>
     <w:p>
@@ -2002,25 +2051,122 @@
       <w:r>
         <w:rPr/>
         <w:tab/>
-      </w:r>
-      <w:bookmarkStart w:id="1" w:name="__DdeLink__256_1059769415"/>
+        <w:t xml:space="preserve">Juega esta carta </w:t>
+      </w:r>
+      <w:r>
+        <w:rPr/>
+        <w:t xml:space="preserve">sólo </w:t>
+      </w:r>
+      <w:r>
+        <w:rPr/>
+        <w:t xml:space="preserve">tras lanzar un dado de </w:t>
+      </w:r>
+      <w:r>
+        <w:rPr/>
+        <w:t>ataque</w:t>
+      </w:r>
+      <w:r>
+        <w:rPr/>
+        <w:t>.</w:t>
+      </w:r>
+    </w:p>
+    <w:p>
+      <w:pPr>
+        <w:pStyle w:val="Normal"/>
+        <w:spacing w:before="0" w:after="0"/>
+        <w:rPr/>
+      </w:pPr>
+      <w:r>
+        <w:rPr/>
+        <w:tab/>
+        <w:t>Vuelve</w:t>
+      </w:r>
+      <w:r>
+        <w:rPr/>
+        <w:t xml:space="preserve"> a tirar ese dado.</w:t>
+      </w:r>
+    </w:p>
+    <w:p>
+      <w:pPr>
+        <w:pStyle w:val="Normal"/>
+        <w:spacing w:before="0" w:after="0"/>
+        <w:rPr/>
+      </w:pPr>
+      <w:r>
+        <w:rPr/>
+        <w:tab/>
+      </w:r>
+    </w:p>
+    <w:p>
+      <w:pPr>
+        <w:pStyle w:val="Normal"/>
+        <w:spacing w:before="0" w:after="0"/>
+        <w:rPr/>
+      </w:pPr>
+      <w:r>
+        <w:rPr/>
+        <w:t>-</w:t>
+      </w:r>
+      <w:r>
+        <w:rPr>
+          <w:u w:val="single"/>
+        </w:rPr>
+        <w:t xml:space="preserve">Refuerzos oportunos: </w:t>
+      </w:r>
+    </w:p>
+    <w:p>
+      <w:pPr>
+        <w:pStyle w:val="Normal"/>
+        <w:spacing w:before="0" w:after="0"/>
+        <w:rPr/>
+      </w:pPr>
+      <w:r>
+        <w:rPr/>
+        <w:tab/>
+      </w:r>
+      <w:bookmarkStart w:id="1" w:name="__DdeLink__360_309324899"/>
+      <w:r>
+        <w:rPr/>
+        <w:t xml:space="preserve">Juega esta carta </w:t>
+      </w:r>
+      <w:r>
+        <w:rPr/>
+        <w:t xml:space="preserve">sólo </w:t>
+      </w:r>
+      <w:r>
+        <w:rPr/>
+        <w:t>tras lanzar un dado de defensa.</w:t>
+      </w:r>
+    </w:p>
+    <w:p>
+      <w:pPr>
+        <w:pStyle w:val="Normal"/>
+        <w:spacing w:before="0" w:after="0"/>
+        <w:rPr/>
+      </w:pPr>
+      <w:r>
+        <w:rPr/>
+        <w:tab/>
+        <w:t>Vuelve</w:t>
+      </w:r>
       <w:bookmarkEnd w:id="1"/>
       <w:r>
         <w:rPr/>
-        <w:t xml:space="preserve">Juega esta carta tras lanzar un dado de ataque para poder volver a tirar ese dado si </w:t>
-        <w:tab/>
-        <w:t>el resultado no es lo que necesitas.</w:t>
-      </w:r>
-    </w:p>
-    <w:p>
-      <w:pPr>
-        <w:pStyle w:val="Normal"/>
-        <w:spacing w:before="0" w:after="0"/>
-        <w:rPr/>
-      </w:pPr>
-      <w:r>
-        <w:rPr/>
-        <w:tab/>
+        <w:t xml:space="preserve"> a tirar ese dado.</w:t>
+      </w:r>
+    </w:p>
+    <w:p>
+      <w:pPr>
+        <w:pStyle w:val="Normal"/>
+        <w:spacing w:before="0" w:after="0"/>
+        <w:rPr>
+          <w:u w:val="single"/>
+        </w:rPr>
+      </w:pPr>
+      <w:r>
+        <w:rPr>
+          <w:u w:val="single"/>
+        </w:rPr>
       </w:r>
     </w:p>
     <w:p>
@@ -2037,52 +2183,50 @@
         <w:rPr>
           <w:u w:val="single"/>
         </w:rPr>
-        <w:t xml:space="preserve">Refuerzos oportunos: </w:t>
-      </w:r>
-    </w:p>
-    <w:p>
-      <w:pPr>
-        <w:pStyle w:val="Normal"/>
-        <w:spacing w:before="0" w:after="0"/>
-        <w:rPr/>
-      </w:pPr>
-      <w:r>
-        <w:rPr/>
-        <w:tab/>
-        <w:t xml:space="preserve">Juega esta carta tras lanzar un dado de defensa para poder volver a tirar ese dado si </w:t>
-        <w:tab/>
-        <w:t>el resultado no es lo que necesitas.</w:t>
-      </w:r>
-    </w:p>
-    <w:p>
-      <w:pPr>
-        <w:pStyle w:val="Normal"/>
-        <w:spacing w:before="0" w:after="0"/>
+        <w:t>Infiltración:</w:t>
+      </w:r>
+      <w:r>
+        <w:rPr/>
+        <w:t xml:space="preserve"> </w:t>
+      </w:r>
+    </w:p>
+    <w:p>
+      <w:pPr>
+        <w:pStyle w:val="Normal"/>
+        <w:spacing w:before="0" w:after="0"/>
+        <w:rPr/>
+      </w:pPr>
+      <w:r>
+        <w:rPr/>
+        <w:tab/>
+        <w:t>El jugador de tu elección te muestra sus cartas de objeto.</w:t>
+      </w:r>
+    </w:p>
+    <w:p>
+      <w:pPr>
+        <w:pStyle w:val="Normal"/>
+        <w:spacing w:before="0" w:after="0"/>
+        <w:rPr/>
+      </w:pPr>
+      <w:r>
+        <w:rPr/>
+      </w:r>
+    </w:p>
+    <w:p>
+      <w:pPr>
+        <w:pStyle w:val="Normal"/>
+        <w:spacing w:before="0" w:after="0"/>
+        <w:rPr/>
+      </w:pPr>
+      <w:r>
+        <w:rPr/>
+        <w:t>-</w:t>
+      </w:r>
+      <w:r>
         <w:rPr>
           <w:u w:val="single"/>
         </w:rPr>
-      </w:pPr>
-      <w:r>
-        <w:rPr>
-          <w:u w:val="single"/>
-        </w:rPr>
-      </w:r>
-    </w:p>
-    <w:p>
-      <w:pPr>
-        <w:pStyle w:val="Normal"/>
-        <w:spacing w:before="0" w:after="0"/>
-        <w:rPr/>
-      </w:pPr>
-      <w:r>
-        <w:rPr/>
-        <w:t>-</w:t>
-      </w:r>
-      <w:r>
-        <w:rPr>
-          <w:u w:val="single"/>
-        </w:rPr>
-        <w:t>Infiltración:</w:t>
+        <w:t>Mirilla de Piero:</w:t>
       </w:r>
       <w:r>
         <w:rPr/>
@@ -2098,62 +2242,22 @@
       <w:r>
         <w:rPr/>
         <w:tab/>
-        <w:t>El jugador de tu elección te muestra sus cartas de objeto.</w:t>
-      </w:r>
-    </w:p>
-    <w:p>
-      <w:pPr>
-        <w:pStyle w:val="Normal"/>
-        <w:spacing w:before="0" w:after="0"/>
-        <w:rPr/>
-      </w:pPr>
-      <w:r>
-        <w:rPr/>
-      </w:r>
-    </w:p>
-    <w:p>
-      <w:pPr>
-        <w:pStyle w:val="Normal"/>
-        <w:spacing w:before="0" w:after="0"/>
-        <w:rPr/>
-      </w:pPr>
-      <w:r>
-        <w:rPr/>
-        <w:t>-</w:t>
-      </w:r>
-      <w:r>
-        <w:rPr>
-          <w:u w:val="single"/>
-        </w:rPr>
-        <w:t xml:space="preserve">Mirilla </w:t>
-      </w:r>
-      <w:r>
-        <w:rPr>
-          <w:u w:val="single"/>
-        </w:rPr>
-        <w:t>de Piero</w:t>
-      </w:r>
-      <w:r>
-        <w:rPr>
-          <w:u w:val="single"/>
-        </w:rPr>
-        <w:t>:</w:t>
-      </w:r>
-      <w:r>
-        <w:rPr/>
-        <w:t xml:space="preserve"> </w:t>
-      </w:r>
-    </w:p>
-    <w:p>
-      <w:pPr>
-        <w:pStyle w:val="Normal"/>
-        <w:spacing w:before="0" w:after="0"/>
-        <w:rPr/>
-      </w:pPr>
-      <w:r>
-        <w:rPr/>
-        <w:tab/>
-        <w:t>Juega esta carta para atacar a una casilla más de distancia este turno.</w:t>
+      </w:r>
+      <w:r>
+        <w:rPr/>
+        <w:t>Puedes</w:t>
+      </w:r>
+      <w:r>
+        <w:rPr/>
+        <w:t xml:space="preserve"> atacar a una casilla de distancia </w:t>
+      </w:r>
+      <w:r>
+        <w:rPr/>
+        <w:t xml:space="preserve">adicional </w:t>
+      </w:r>
+      <w:r>
+        <w:rPr/>
+        <w:t>este turno.</w:t>
       </w:r>
     </w:p>
     <w:p>
@@ -2181,7 +2285,7 @@
         <w:tblStyle w:val="Table1"/>
         <w:tblW w:w="6720" w:type="dxa"/>
         <w:jc w:val="left"/>
-        <w:tblInd w:w="-46" w:type="dxa"/>
+        <w:tblInd w:w="-56" w:type="dxa"/>
         <w:tblBorders>
           <w:top w:val="single" w:sz="8" w:space="0" w:color="000001"/>
           <w:left w:val="single" w:sz="8" w:space="0" w:color="000001"/>
@@ -2192,7 +2296,7 @@
         </w:tblBorders>
         <w:tblCellMar>
           <w:top w:w="100" w:type="dxa"/>
-          <w:left w:w="60" w:type="dxa"/>
+          <w:left w:w="50" w:type="dxa"/>
           <w:bottom w:w="100" w:type="dxa"/>
           <w:right w:w="100" w:type="dxa"/>
         </w:tblCellMar>
@@ -2217,7 +2321,7 @@
             </w:tcBorders>
             <w:shd w:fill="auto" w:val="clear"/>
             <w:tcMar>
-              <w:left w:w="60" w:type="dxa"/>
+              <w:left w:w="50" w:type="dxa"/>
             </w:tcMar>
           </w:tcPr>
           <w:p>
@@ -2252,7 +2356,7 @@
             </w:tcBorders>
             <w:shd w:fill="auto" w:val="clear"/>
             <w:tcMar>
-              <w:left w:w="60" w:type="dxa"/>
+              <w:left w:w="50" w:type="dxa"/>
             </w:tcMar>
           </w:tcPr>
           <w:p>
@@ -2290,7 +2394,7 @@
             </w:tcBorders>
             <w:shd w:fill="auto" w:val="clear"/>
             <w:tcMar>
-              <w:left w:w="60" w:type="dxa"/>
+              <w:left w:w="50" w:type="dxa"/>
             </w:tcMar>
           </w:tcPr>
           <w:p>
@@ -2318,7 +2422,7 @@
             </w:tcBorders>
             <w:shd w:fill="auto" w:val="clear"/>
             <w:tcMar>
-              <w:left w:w="60" w:type="dxa"/>
+              <w:left w:w="50" w:type="dxa"/>
             </w:tcMar>
           </w:tcPr>
           <w:p>
@@ -2354,7 +2458,7 @@
             </w:tcBorders>
             <w:shd w:fill="auto" w:val="clear"/>
             <w:tcMar>
-              <w:left w:w="60" w:type="dxa"/>
+              <w:left w:w="50" w:type="dxa"/>
             </w:tcMar>
           </w:tcPr>
           <w:p>
@@ -2387,7 +2491,7 @@
             </w:tcBorders>
             <w:shd w:fill="auto" w:val="clear"/>
             <w:tcMar>
-              <w:left w:w="60" w:type="dxa"/>
+              <w:left w:w="50" w:type="dxa"/>
             </w:tcMar>
           </w:tcPr>
           <w:p>
@@ -2423,7 +2527,7 @@
             </w:tcBorders>
             <w:shd w:fill="auto" w:val="clear"/>
             <w:tcMar>
-              <w:left w:w="60" w:type="dxa"/>
+              <w:left w:w="50" w:type="dxa"/>
             </w:tcMar>
           </w:tcPr>
           <w:p>
@@ -2451,7 +2555,7 @@
             </w:tcBorders>
             <w:shd w:fill="auto" w:val="clear"/>
             <w:tcMar>
-              <w:left w:w="60" w:type="dxa"/>
+              <w:left w:w="50" w:type="dxa"/>
             </w:tcMar>
           </w:tcPr>
           <w:p>
@@ -2487,7 +2591,7 @@
             </w:tcBorders>
             <w:shd w:fill="auto" w:val="clear"/>
             <w:tcMar>
-              <w:left w:w="60" w:type="dxa"/>
+              <w:left w:w="50" w:type="dxa"/>
             </w:tcMar>
           </w:tcPr>
           <w:p>
@@ -2515,7 +2619,7 @@
             </w:tcBorders>
             <w:shd w:fill="auto" w:val="clear"/>
             <w:tcMar>
-              <w:left w:w="60" w:type="dxa"/>
+              <w:left w:w="50" w:type="dxa"/>
             </w:tcMar>
           </w:tcPr>
           <w:p>
@@ -2551,7 +2655,7 @@
             </w:tcBorders>
             <w:shd w:fill="auto" w:val="clear"/>
             <w:tcMar>
-              <w:left w:w="60" w:type="dxa"/>
+              <w:left w:w="50" w:type="dxa"/>
             </w:tcMar>
           </w:tcPr>
           <w:p>
@@ -2579,7 +2683,7 @@
             </w:tcBorders>
             <w:shd w:fill="auto" w:val="clear"/>
             <w:tcMar>
-              <w:left w:w="60" w:type="dxa"/>
+              <w:left w:w="50" w:type="dxa"/>
             </w:tcMar>
           </w:tcPr>
           <w:p>
@@ -2615,7 +2719,7 @@
             </w:tcBorders>
             <w:shd w:fill="auto" w:val="clear"/>
             <w:tcMar>
-              <w:left w:w="60" w:type="dxa"/>
+              <w:left w:w="50" w:type="dxa"/>
             </w:tcMar>
           </w:tcPr>
           <w:p>
@@ -2626,11 +2730,7 @@
             </w:pPr>
             <w:r>
               <w:rPr/>
-              <w:t>Remedio de maná</w:t>
-            </w:r>
-            <w:r>
-              <w:rPr/>
-              <w:t xml:space="preserve"> de Piero</w:t>
+              <w:t>Remedio de maná de Piero</w:t>
             </w:r>
           </w:p>
         </w:tc>
@@ -2647,7 +2747,7 @@
             </w:tcBorders>
             <w:shd w:fill="auto" w:val="clear"/>
             <w:tcMar>
-              <w:left w:w="60" w:type="dxa"/>
+              <w:left w:w="50" w:type="dxa"/>
             </w:tcMar>
           </w:tcPr>
           <w:p>
@@ -2683,7 +2783,7 @@
             </w:tcBorders>
             <w:shd w:fill="auto" w:val="clear"/>
             <w:tcMar>
-              <w:left w:w="60" w:type="dxa"/>
+              <w:left w:w="50" w:type="dxa"/>
             </w:tcMar>
           </w:tcPr>
           <w:p>
@@ -2711,7 +2811,7 @@
             </w:tcBorders>
             <w:shd w:fill="auto" w:val="clear"/>
             <w:tcMar>
-              <w:left w:w="60" w:type="dxa"/>
+              <w:left w:w="50" w:type="dxa"/>
             </w:tcMar>
           </w:tcPr>
           <w:p>
@@ -2747,7 +2847,7 @@
             </w:tcBorders>
             <w:shd w:fill="auto" w:val="clear"/>
             <w:tcMar>
-              <w:left w:w="60" w:type="dxa"/>
+              <w:left w:w="50" w:type="dxa"/>
             </w:tcMar>
           </w:tcPr>
           <w:p>
@@ -2775,7 +2875,7 @@
             </w:tcBorders>
             <w:shd w:fill="auto" w:val="clear"/>
             <w:tcMar>
-              <w:left w:w="60" w:type="dxa"/>
+              <w:left w:w="50" w:type="dxa"/>
             </w:tcMar>
           </w:tcPr>
           <w:p>
@@ -2811,7 +2911,7 @@
             </w:tcBorders>
             <w:shd w:fill="auto" w:val="clear"/>
             <w:tcMar>
-              <w:left w:w="60" w:type="dxa"/>
+              <w:left w:w="50" w:type="dxa"/>
             </w:tcMar>
           </w:tcPr>
           <w:p>
@@ -2839,7 +2939,7 @@
             </w:tcBorders>
             <w:shd w:fill="auto" w:val="clear"/>
             <w:tcMar>
-              <w:left w:w="60" w:type="dxa"/>
+              <w:left w:w="50" w:type="dxa"/>
             </w:tcMar>
           </w:tcPr>
           <w:p>
@@ -2875,7 +2975,7 @@
             </w:tcBorders>
             <w:shd w:fill="auto" w:val="clear"/>
             <w:tcMar>
-              <w:left w:w="60" w:type="dxa"/>
+              <w:left w:w="50" w:type="dxa"/>
             </w:tcMar>
           </w:tcPr>
           <w:p>
@@ -2903,7 +3003,7 @@
             </w:tcBorders>
             <w:shd w:fill="auto" w:val="clear"/>
             <w:tcMar>
-              <w:left w:w="60" w:type="dxa"/>
+              <w:left w:w="50" w:type="dxa"/>
             </w:tcMar>
           </w:tcPr>
           <w:p>
@@ -2939,7 +3039,7 @@
             </w:tcBorders>
             <w:shd w:fill="auto" w:val="clear"/>
             <w:tcMar>
-              <w:left w:w="60" w:type="dxa"/>
+              <w:left w:w="50" w:type="dxa"/>
             </w:tcMar>
           </w:tcPr>
           <w:p>
@@ -2967,7 +3067,7 @@
             </w:tcBorders>
             <w:shd w:fill="auto" w:val="clear"/>
             <w:tcMar>
-              <w:left w:w="60" w:type="dxa"/>
+              <w:left w:w="50" w:type="dxa"/>
             </w:tcMar>
           </w:tcPr>
           <w:p>
@@ -3003,7 +3103,7 @@
             </w:tcBorders>
             <w:shd w:fill="auto" w:val="clear"/>
             <w:tcMar>
-              <w:left w:w="60" w:type="dxa"/>
+              <w:left w:w="50" w:type="dxa"/>
             </w:tcMar>
           </w:tcPr>
           <w:p>
@@ -3031,7 +3131,7 @@
             </w:tcBorders>
             <w:shd w:fill="auto" w:val="clear"/>
             <w:tcMar>
-              <w:left w:w="60" w:type="dxa"/>
+              <w:left w:w="50" w:type="dxa"/>
             </w:tcMar>
           </w:tcPr>
           <w:p>
@@ -3067,7 +3167,7 @@
             </w:tcBorders>
             <w:shd w:fill="auto" w:val="clear"/>
             <w:tcMar>
-              <w:left w:w="60" w:type="dxa"/>
+              <w:left w:w="50" w:type="dxa"/>
             </w:tcMar>
           </w:tcPr>
           <w:p>
@@ -3095,7 +3195,7 @@
             </w:tcBorders>
             <w:shd w:fill="auto" w:val="clear"/>
             <w:tcMar>
-              <w:left w:w="60" w:type="dxa"/>
+              <w:left w:w="50" w:type="dxa"/>
             </w:tcMar>
           </w:tcPr>
           <w:p>
@@ -3131,7 +3231,7 @@
             </w:tcBorders>
             <w:shd w:fill="auto" w:val="clear"/>
             <w:tcMar>
-              <w:left w:w="60" w:type="dxa"/>
+              <w:left w:w="50" w:type="dxa"/>
             </w:tcMar>
           </w:tcPr>
           <w:p>
@@ -3158,7 +3258,7 @@
             </w:tcBorders>
             <w:shd w:fill="auto" w:val="clear"/>
             <w:tcMar>
-              <w:left w:w="60" w:type="dxa"/>
+              <w:left w:w="50" w:type="dxa"/>
             </w:tcMar>
           </w:tcPr>
           <w:p>
@@ -3193,7 +3293,7 @@
             </w:tcBorders>
             <w:shd w:fill="auto" w:val="clear"/>
             <w:tcMar>
-              <w:left w:w="60" w:type="dxa"/>
+              <w:left w:w="50" w:type="dxa"/>
             </w:tcMar>
           </w:tcPr>
           <w:p>
@@ -3221,7 +3321,7 @@
             </w:tcBorders>
             <w:shd w:fill="auto" w:val="clear"/>
             <w:tcMar>
-              <w:left w:w="60" w:type="dxa"/>
+              <w:left w:w="50" w:type="dxa"/>
             </w:tcMar>
           </w:tcPr>
           <w:p>
@@ -3257,7 +3357,7 @@
             </w:tcBorders>
             <w:shd w:fill="auto" w:val="clear"/>
             <w:tcMar>
-              <w:left w:w="60" w:type="dxa"/>
+              <w:left w:w="50" w:type="dxa"/>
             </w:tcMar>
           </w:tcPr>
           <w:p>
@@ -3268,11 +3368,7 @@
             </w:pPr>
             <w:r>
               <w:rPr/>
-              <w:t xml:space="preserve">Mirilla </w:t>
-            </w:r>
-            <w:r>
-              <w:rPr/>
-              <w:t>de Piero</w:t>
+              <w:t>Mirilla de Piero</w:t>
             </w:r>
           </w:p>
         </w:tc>
@@ -3289,7 +3385,7 @@
             </w:tcBorders>
             <w:shd w:fill="auto" w:val="clear"/>
             <w:tcMar>
-              <w:left w:w="60" w:type="dxa"/>
+              <w:left w:w="50" w:type="dxa"/>
             </w:tcMar>
           </w:tcPr>
           <w:p>
@@ -3325,7 +3421,7 @@
             </w:tcBorders>
             <w:shd w:fill="auto" w:val="clear"/>
             <w:tcMar>
-              <w:left w:w="60" w:type="dxa"/>
+              <w:left w:w="50" w:type="dxa"/>
             </w:tcMar>
           </w:tcPr>
           <w:p>
@@ -3357,7 +3453,7 @@
             </w:tcBorders>
             <w:shd w:fill="auto" w:val="clear"/>
             <w:tcMar>
-              <w:left w:w="60" w:type="dxa"/>
+              <w:left w:w="50" w:type="dxa"/>
             </w:tcMar>
           </w:tcPr>
           <w:p>

</xml_diff>